<commit_message>
Structured First Program portion
</commit_message>
<xml_diff>
--- a/Learn Java/Foundation/Foundational Guide [INWK].docx
+++ b/Learn Java/Foundation/Foundational Guide [INWK].docx
@@ -3,11 +3,7 @@
 <w:document xmlns:wpc="http://schemas.microsoft.com/office/word/2010/wordprocessingCanvas" xmlns:cx="http://schemas.microsoft.com/office/drawing/2014/chartex" xmlns:cx1="http://schemas.microsoft.com/office/drawing/2015/9/8/chartex" xmlns:cx2="http://schemas.microsoft.com/office/drawing/2015/10/21/chartex" xmlns:cx3="http://schemas.microsoft.com/office/drawing/2016/5/9/chartex" xmlns:cx4="http://schemas.microsoft.com/office/drawing/2016/5/10/chartex" xmlns:cx5="http://schemas.microsoft.com/office/drawing/2016/5/11/chartex" xmlns:cx6="http://schemas.microsoft.com/office/drawing/2016/5/12/chartex" xmlns:cx7="http://schemas.microsoft.com/office/drawing/2016/5/13/chartex" xmlns:cx8="http://schemas.microsoft.com/office/drawing/2016/5/14/chartex" xmlns:mc="http://schemas.openxmlformats.org/markup-compatibility/2006" xmlns:aink="http://schemas.microsoft.com/office/drawing/2016/ink" xmlns:am3d="http://schemas.microsoft.com/office/drawing/2017/model3d" xmlns:o="urn:schemas-microsoft-com:office:office" xmlns:r="http://schemas.openxmlformats.org/officeDocument/2006/relationships" xmlns:m="http://schemas.openxmlformats.org/officeDocument/2006/math" xmlns:v="urn:schemas-microsoft-com:vml" xmlns:wp14="http://schemas.microsoft.com/office/word/2010/wordprocessingDrawing" xmlns:wp="http://schemas.openxmlformats.org/drawingml/2006/wordprocessingDrawing" xmlns:w10="urn:schemas-microsoft-com:office:word" xmlns:w="http://schemas.openxmlformats.org/wordprocessingml/2006/main" xmlns:w14="http://schemas.microsoft.com/office/word/2010/wordml" xmlns:w15="http://schemas.microsoft.com/office/word/2012/wordml" xmlns:w16cid="http://schemas.microsoft.com/office/word/2016/wordml/cid" xmlns:w16se="http://schemas.microsoft.com/office/word/2015/wordml/symex" xmlns:wpg="http://schemas.microsoft.com/office/word/2010/wordprocessingGroup" xmlns:wpi="http://schemas.microsoft.com/office/word/2010/wordprocessingInk" xmlns:wne="http://schemas.microsoft.com/office/word/2006/wordml" xmlns:wps="http://schemas.microsoft.com/office/word/2010/wordprocessingShape" mc:Ignorable="w14 w15 w16se w16cid wp14">
   <w:body>
     <w:p/>
-    <w:p>
-      <w:r>
-        <w:br w:type="page"/>
-      </w:r>
-    </w:p>
+    <w:p/>
     <w:sdt>
       <w:sdtPr>
         <w:id w:val="-308101430"/>
@@ -1132,7 +1128,7 @@
           <w:r>
             <w:fldChar w:fldCharType="separate"/>
           </w:r>
-          <w:hyperlink w:anchor="_Toc56360300" w:history="1">
+          <w:hyperlink w:anchor="_Toc56515087" w:history="1">
             <w:r>
               <w:rPr>
                 <w:rStyle w:val="Hyperlink"/>
@@ -1159,7 +1155,7 @@
                 <w:noProof/>
                 <w:webHidden/>
               </w:rPr>
-              <w:instrText xml:space="preserve"> PAGEREF _Toc56360300 \h </w:instrText>
+              <w:instrText xml:space="preserve"> PAGEREF _Toc56515087 \h </w:instrText>
             </w:r>
             <w:r>
               <w:rPr>
@@ -1202,7 +1198,7 @@
               <w:szCs w:val="22"/>
             </w:rPr>
           </w:pPr>
-          <w:hyperlink w:anchor="_Toc56360301" w:history="1">
+          <w:hyperlink w:anchor="_Toc56515088" w:history="1">
             <w:r>
               <w:rPr>
                 <w:rStyle w:val="Hyperlink"/>
@@ -1229,7 +1225,7 @@
                 <w:noProof/>
                 <w:webHidden/>
               </w:rPr>
-              <w:instrText xml:space="preserve"> PAGEREF _Toc56360301 \h </w:instrText>
+              <w:instrText xml:space="preserve"> PAGEREF _Toc56515088 \h </w:instrText>
             </w:r>
             <w:r>
               <w:rPr>
@@ -1272,7 +1268,7 @@
               <w:szCs w:val="22"/>
             </w:rPr>
           </w:pPr>
-          <w:hyperlink w:anchor="_Toc56360302" w:history="1">
+          <w:hyperlink w:anchor="_Toc56515089" w:history="1">
             <w:r>
               <w:rPr>
                 <w:rStyle w:val="Hyperlink"/>
@@ -1299,7 +1295,7 @@
                 <w:noProof/>
                 <w:webHidden/>
               </w:rPr>
-              <w:instrText xml:space="preserve"> PAGEREF _Toc56360302 \h </w:instrText>
+              <w:instrText xml:space="preserve"> PAGEREF _Toc56515089 \h </w:instrText>
             </w:r>
             <w:r>
               <w:rPr>
@@ -1342,7 +1338,7 @@
               <w:szCs w:val="22"/>
             </w:rPr>
           </w:pPr>
-          <w:hyperlink w:anchor="_Toc56360303" w:history="1">
+          <w:hyperlink w:anchor="_Toc56515090" w:history="1">
             <w:r>
               <w:rPr>
                 <w:rStyle w:val="Hyperlink"/>
@@ -1369,7 +1365,7 @@
                 <w:noProof/>
                 <w:webHidden/>
               </w:rPr>
-              <w:instrText xml:space="preserve"> PAGEREF _Toc56360303 \h </w:instrText>
+              <w:instrText xml:space="preserve"> PAGEREF _Toc56515090 \h </w:instrText>
             </w:r>
             <w:r>
               <w:rPr>
@@ -1412,7 +1408,7 @@
               <w:szCs w:val="22"/>
             </w:rPr>
           </w:pPr>
-          <w:hyperlink w:anchor="_Toc56360304" w:history="1">
+          <w:hyperlink w:anchor="_Toc56515091" w:history="1">
             <w:r>
               <w:rPr>
                 <w:rStyle w:val="Hyperlink"/>
@@ -1439,7 +1435,7 @@
                 <w:noProof/>
                 <w:webHidden/>
               </w:rPr>
-              <w:instrText xml:space="preserve"> PAGEREF _Toc56360304 \h </w:instrText>
+              <w:instrText xml:space="preserve"> PAGEREF _Toc56515091 \h </w:instrText>
             </w:r>
             <w:r>
               <w:rPr>
@@ -1482,7 +1478,7 @@
               <w:szCs w:val="22"/>
             </w:rPr>
           </w:pPr>
-          <w:hyperlink w:anchor="_Toc56360305" w:history="1">
+          <w:hyperlink w:anchor="_Toc56515092" w:history="1">
             <w:r>
               <w:rPr>
                 <w:rStyle w:val="Hyperlink"/>
@@ -1509,7 +1505,7 @@
                 <w:noProof/>
                 <w:webHidden/>
               </w:rPr>
-              <w:instrText xml:space="preserve"> PAGEREF _Toc56360305 \h </w:instrText>
+              <w:instrText xml:space="preserve"> PAGEREF _Toc56515092 \h </w:instrText>
             </w:r>
             <w:r>
               <w:rPr>
@@ -1552,7 +1548,7 @@
               <w:szCs w:val="22"/>
             </w:rPr>
           </w:pPr>
-          <w:hyperlink w:anchor="_Toc56360306" w:history="1">
+          <w:hyperlink w:anchor="_Toc56515093" w:history="1">
             <w:r>
               <w:rPr>
                 <w:rStyle w:val="Hyperlink"/>
@@ -1579,7 +1575,7 @@
                 <w:noProof/>
                 <w:webHidden/>
               </w:rPr>
-              <w:instrText xml:space="preserve"> PAGEREF _Toc56360306 \h </w:instrText>
+              <w:instrText xml:space="preserve"> PAGEREF _Toc56515093 \h </w:instrText>
             </w:r>
             <w:r>
               <w:rPr>
@@ -1622,7 +1618,7 @@
               <w:szCs w:val="22"/>
             </w:rPr>
           </w:pPr>
-          <w:hyperlink w:anchor="_Toc56360307" w:history="1">
+          <w:hyperlink w:anchor="_Toc56515094" w:history="1">
             <w:r>
               <w:rPr>
                 <w:rStyle w:val="Hyperlink"/>
@@ -1651,7 +1647,7 @@
                 <w:noProof/>
                 <w:webHidden/>
               </w:rPr>
-              <w:instrText xml:space="preserve"> PAGEREF _Toc56360307 \h </w:instrText>
+              <w:instrText xml:space="preserve"> PAGEREF _Toc56515094 \h </w:instrText>
             </w:r>
             <w:r>
               <w:rPr>
@@ -1694,7 +1690,7 @@
               <w:szCs w:val="22"/>
             </w:rPr>
           </w:pPr>
-          <w:hyperlink w:anchor="_Toc56360308" w:history="1">
+          <w:hyperlink w:anchor="_Toc56515095" w:history="1">
             <w:r>
               <w:rPr>
                 <w:rStyle w:val="Hyperlink"/>
@@ -1721,7 +1717,7 @@
                 <w:noProof/>
                 <w:webHidden/>
               </w:rPr>
-              <w:instrText xml:space="preserve"> PAGEREF _Toc56360308 \h </w:instrText>
+              <w:instrText xml:space="preserve"> PAGEREF _Toc56515095 \h </w:instrText>
             </w:r>
             <w:r>
               <w:rPr>
@@ -1741,7 +1737,7 @@
                 <w:noProof/>
                 <w:webHidden/>
               </w:rPr>
-              <w:t>5</w:t>
+              <w:t>6</w:t>
             </w:r>
             <w:r>
               <w:rPr>
@@ -1764,7 +1760,7 @@
               <w:szCs w:val="22"/>
             </w:rPr>
           </w:pPr>
-          <w:hyperlink w:anchor="_Toc56360309" w:history="1">
+          <w:hyperlink w:anchor="_Toc56515096" w:history="1">
             <w:r>
               <w:rPr>
                 <w:rStyle w:val="Hyperlink"/>
@@ -1791,7 +1787,7 @@
                 <w:noProof/>
                 <w:webHidden/>
               </w:rPr>
-              <w:instrText xml:space="preserve"> PAGEREF _Toc56360309 \h </w:instrText>
+              <w:instrText xml:space="preserve"> PAGEREF _Toc56515096 \h </w:instrText>
             </w:r>
             <w:r>
               <w:rPr>
@@ -1811,7 +1807,7 @@
                 <w:noProof/>
                 <w:webHidden/>
               </w:rPr>
-              <w:t>5</w:t>
+              <w:t>6</w:t>
             </w:r>
             <w:r>
               <w:rPr>
@@ -1834,7 +1830,7 @@
               <w:szCs w:val="22"/>
             </w:rPr>
           </w:pPr>
-          <w:hyperlink w:anchor="_Toc56360310" w:history="1">
+          <w:hyperlink w:anchor="_Toc56515097" w:history="1">
             <w:r>
               <w:rPr>
                 <w:rStyle w:val="Hyperlink"/>
@@ -1861,7 +1857,7 @@
                 <w:noProof/>
                 <w:webHidden/>
               </w:rPr>
-              <w:instrText xml:space="preserve"> PAGEREF _Toc56360310 \h </w:instrText>
+              <w:instrText xml:space="preserve"> PAGEREF _Toc56515097 \h </w:instrText>
             </w:r>
             <w:r>
               <w:rPr>
@@ -1881,7 +1877,7 @@
                 <w:noProof/>
                 <w:webHidden/>
               </w:rPr>
-              <w:t>5</w:t>
+              <w:t>6</w:t>
             </w:r>
             <w:r>
               <w:rPr>
@@ -1904,13 +1900,13 @@
               <w:szCs w:val="22"/>
             </w:rPr>
           </w:pPr>
-          <w:hyperlink w:anchor="_Toc56360311" w:history="1">
+          <w:hyperlink w:anchor="_Toc56515098" w:history="1">
             <w:r>
               <w:rPr>
                 <w:rStyle w:val="Hyperlink"/>
                 <w:noProof/>
               </w:rPr>
-              <w:t>First Simple Program</w:t>
+              <w:t>First Simple Program - HelloWorld</w:t>
             </w:r>
             <w:r>
               <w:rPr>
@@ -1931,7 +1927,7 @@
                 <w:noProof/>
                 <w:webHidden/>
               </w:rPr>
-              <w:instrText xml:space="preserve"> PAGEREF _Toc56360311 \h </w:instrText>
+              <w:instrText xml:space="preserve"> PAGEREF _Toc56515098 \h </w:instrText>
             </w:r>
             <w:r>
               <w:rPr>
@@ -1951,7 +1947,357 @@
                 <w:noProof/>
                 <w:webHidden/>
               </w:rPr>
-              <w:t>6</w:t>
+              <w:t>7</w:t>
+            </w:r>
+            <w:r>
+              <w:rPr>
+                <w:noProof/>
+                <w:webHidden/>
+              </w:rPr>
+              <w:fldChar w:fldCharType="end"/>
+            </w:r>
+          </w:hyperlink>
+        </w:p>
+        <w:p>
+          <w:pPr>
+            <w:pStyle w:val="TOC2"/>
+            <w:tabs>
+              <w:tab w:val="right" w:leader="dot" w:pos="9350"/>
+            </w:tabs>
+            <w:rPr>
+              <w:noProof/>
+              <w:sz w:val="22"/>
+              <w:szCs w:val="22"/>
+            </w:rPr>
+          </w:pPr>
+          <w:hyperlink w:anchor="_Toc56515099" w:history="1">
+            <w:r>
+              <w:rPr>
+                <w:rStyle w:val="Hyperlink"/>
+                <w:noProof/>
+              </w:rPr>
+              <w:t>Code Breakdown – HelloWorld.java</w:t>
+            </w:r>
+            <w:r>
+              <w:rPr>
+                <w:noProof/>
+                <w:webHidden/>
+              </w:rPr>
+              <w:tab/>
+            </w:r>
+            <w:r>
+              <w:rPr>
+                <w:noProof/>
+                <w:webHidden/>
+              </w:rPr>
+              <w:fldChar w:fldCharType="begin"/>
+            </w:r>
+            <w:r>
+              <w:rPr>
+                <w:noProof/>
+                <w:webHidden/>
+              </w:rPr>
+              <w:instrText xml:space="preserve"> PAGEREF _Toc56515099 \h </w:instrText>
+            </w:r>
+            <w:r>
+              <w:rPr>
+                <w:noProof/>
+                <w:webHidden/>
+              </w:rPr>
+            </w:r>
+            <w:r>
+              <w:rPr>
+                <w:noProof/>
+                <w:webHidden/>
+              </w:rPr>
+              <w:fldChar w:fldCharType="separate"/>
+            </w:r>
+            <w:r>
+              <w:rPr>
+                <w:noProof/>
+                <w:webHidden/>
+              </w:rPr>
+              <w:t>13</w:t>
+            </w:r>
+            <w:r>
+              <w:rPr>
+                <w:noProof/>
+                <w:webHidden/>
+              </w:rPr>
+              <w:fldChar w:fldCharType="end"/>
+            </w:r>
+          </w:hyperlink>
+        </w:p>
+        <w:p>
+          <w:pPr>
+            <w:pStyle w:val="TOC3"/>
+            <w:tabs>
+              <w:tab w:val="right" w:leader="dot" w:pos="9350"/>
+            </w:tabs>
+            <w:rPr>
+              <w:noProof/>
+              <w:sz w:val="22"/>
+              <w:szCs w:val="22"/>
+            </w:rPr>
+          </w:pPr>
+          <w:hyperlink w:anchor="_Toc56515100" w:history="1">
+            <w:r>
+              <w:rPr>
+                <w:rStyle w:val="Hyperlink"/>
+                <w:noProof/>
+              </w:rPr>
+              <w:t>Main() method of Java</w:t>
+            </w:r>
+            <w:r>
+              <w:rPr>
+                <w:noProof/>
+                <w:webHidden/>
+              </w:rPr>
+              <w:tab/>
+            </w:r>
+            <w:r>
+              <w:rPr>
+                <w:noProof/>
+                <w:webHidden/>
+              </w:rPr>
+              <w:fldChar w:fldCharType="begin"/>
+            </w:r>
+            <w:r>
+              <w:rPr>
+                <w:noProof/>
+                <w:webHidden/>
+              </w:rPr>
+              <w:instrText xml:space="preserve"> PAGEREF _Toc56515100 \h </w:instrText>
+            </w:r>
+            <w:r>
+              <w:rPr>
+                <w:noProof/>
+                <w:webHidden/>
+              </w:rPr>
+            </w:r>
+            <w:r>
+              <w:rPr>
+                <w:noProof/>
+                <w:webHidden/>
+              </w:rPr>
+              <w:fldChar w:fldCharType="separate"/>
+            </w:r>
+            <w:r>
+              <w:rPr>
+                <w:noProof/>
+                <w:webHidden/>
+              </w:rPr>
+              <w:t>13</w:t>
+            </w:r>
+            <w:r>
+              <w:rPr>
+                <w:noProof/>
+                <w:webHidden/>
+              </w:rPr>
+              <w:fldChar w:fldCharType="end"/>
+            </w:r>
+          </w:hyperlink>
+        </w:p>
+        <w:p>
+          <w:pPr>
+            <w:pStyle w:val="TOC3"/>
+            <w:tabs>
+              <w:tab w:val="right" w:leader="dot" w:pos="9350"/>
+            </w:tabs>
+            <w:rPr>
+              <w:noProof/>
+              <w:sz w:val="22"/>
+              <w:szCs w:val="22"/>
+            </w:rPr>
+          </w:pPr>
+          <w:hyperlink w:anchor="_Toc56515101" w:history="1">
+            <w:r>
+              <w:rPr>
+                <w:rStyle w:val="Hyperlink"/>
+                <w:noProof/>
+              </w:rPr>
+              <w:t>“public” access modifier</w:t>
+            </w:r>
+            <w:r>
+              <w:rPr>
+                <w:noProof/>
+                <w:webHidden/>
+              </w:rPr>
+              <w:tab/>
+            </w:r>
+            <w:r>
+              <w:rPr>
+                <w:noProof/>
+                <w:webHidden/>
+              </w:rPr>
+              <w:fldChar w:fldCharType="begin"/>
+            </w:r>
+            <w:r>
+              <w:rPr>
+                <w:noProof/>
+                <w:webHidden/>
+              </w:rPr>
+              <w:instrText xml:space="preserve"> PAGEREF _Toc56515101 \h </w:instrText>
+            </w:r>
+            <w:r>
+              <w:rPr>
+                <w:noProof/>
+                <w:webHidden/>
+              </w:rPr>
+            </w:r>
+            <w:r>
+              <w:rPr>
+                <w:noProof/>
+                <w:webHidden/>
+              </w:rPr>
+              <w:fldChar w:fldCharType="separate"/>
+            </w:r>
+            <w:r>
+              <w:rPr>
+                <w:noProof/>
+                <w:webHidden/>
+              </w:rPr>
+              <w:t>13</w:t>
+            </w:r>
+            <w:r>
+              <w:rPr>
+                <w:noProof/>
+                <w:webHidden/>
+              </w:rPr>
+              <w:fldChar w:fldCharType="end"/>
+            </w:r>
+          </w:hyperlink>
+        </w:p>
+        <w:p>
+          <w:pPr>
+            <w:pStyle w:val="TOC3"/>
+            <w:tabs>
+              <w:tab w:val="right" w:leader="dot" w:pos="9350"/>
+            </w:tabs>
+            <w:rPr>
+              <w:noProof/>
+              <w:sz w:val="22"/>
+              <w:szCs w:val="22"/>
+            </w:rPr>
+          </w:pPr>
+          <w:hyperlink w:anchor="_Toc56515102" w:history="1">
+            <w:r>
+              <w:rPr>
+                <w:rStyle w:val="Hyperlink"/>
+                <w:noProof/>
+              </w:rPr>
+              <w:t>“static” Keyword</w:t>
+            </w:r>
+            <w:r>
+              <w:rPr>
+                <w:noProof/>
+                <w:webHidden/>
+              </w:rPr>
+              <w:tab/>
+            </w:r>
+            <w:r>
+              <w:rPr>
+                <w:noProof/>
+                <w:webHidden/>
+              </w:rPr>
+              <w:fldChar w:fldCharType="begin"/>
+            </w:r>
+            <w:r>
+              <w:rPr>
+                <w:noProof/>
+                <w:webHidden/>
+              </w:rPr>
+              <w:instrText xml:space="preserve"> PAGEREF _Toc56515102 \h </w:instrText>
+            </w:r>
+            <w:r>
+              <w:rPr>
+                <w:noProof/>
+                <w:webHidden/>
+              </w:rPr>
+            </w:r>
+            <w:r>
+              <w:rPr>
+                <w:noProof/>
+                <w:webHidden/>
+              </w:rPr>
+              <w:fldChar w:fldCharType="separate"/>
+            </w:r>
+            <w:r>
+              <w:rPr>
+                <w:noProof/>
+                <w:webHidden/>
+              </w:rPr>
+              <w:t>13</w:t>
+            </w:r>
+            <w:r>
+              <w:rPr>
+                <w:noProof/>
+                <w:webHidden/>
+              </w:rPr>
+              <w:fldChar w:fldCharType="end"/>
+            </w:r>
+          </w:hyperlink>
+        </w:p>
+        <w:p>
+          <w:pPr>
+            <w:pStyle w:val="TOC3"/>
+            <w:tabs>
+              <w:tab w:val="right" w:leader="dot" w:pos="9350"/>
+            </w:tabs>
+            <w:rPr>
+              <w:noProof/>
+              <w:sz w:val="22"/>
+              <w:szCs w:val="22"/>
+            </w:rPr>
+          </w:pPr>
+          <w:hyperlink w:anchor="_Toc56515103" w:history="1">
+            <w:r>
+              <w:rPr>
+                <w:rStyle w:val="Hyperlink"/>
+                <w:noProof/>
+              </w:rPr>
+              <w:t>“void”</w:t>
+            </w:r>
+            <w:r>
+              <w:rPr>
+                <w:noProof/>
+                <w:webHidden/>
+              </w:rPr>
+              <w:tab/>
+            </w:r>
+            <w:r>
+              <w:rPr>
+                <w:noProof/>
+                <w:webHidden/>
+              </w:rPr>
+              <w:fldChar w:fldCharType="begin"/>
+            </w:r>
+            <w:r>
+              <w:rPr>
+                <w:noProof/>
+                <w:webHidden/>
+              </w:rPr>
+              <w:instrText xml:space="preserve"> PAGEREF _Toc56515103 \h </w:instrText>
+            </w:r>
+            <w:r>
+              <w:rPr>
+                <w:noProof/>
+                <w:webHidden/>
+              </w:rPr>
+            </w:r>
+            <w:r>
+              <w:rPr>
+                <w:noProof/>
+                <w:webHidden/>
+              </w:rPr>
+              <w:fldChar w:fldCharType="separate"/>
+            </w:r>
+            <w:r>
+              <w:rPr>
+                <w:noProof/>
+                <w:webHidden/>
+              </w:rPr>
+              <w:t>13</w:t>
             </w:r>
             <w:r>
               <w:rPr>
@@ -1974,10 +2320,6 @@
         </w:p>
       </w:sdtContent>
     </w:sdt>
-    <w:p/>
-    <w:p/>
-    <w:p/>
-    <w:p/>
     <w:p/>
     <w:p/>
     <w:p/>
@@ -2067,6 +2409,11 @@
       <w:pPr>
         <w:jc w:val="left"/>
       </w:pPr>
+    </w:p>
+    <w:p>
+      <w:pPr>
+        <w:jc w:val="left"/>
+      </w:pPr>
       <w:r>
         <w:t xml:space="preserve">Github Repo - </w:t>
       </w:r>
@@ -2106,11 +2453,6 @@
     </w:p>
     <w:p>
       <w:pPr>
-        <w:jc w:val="left"/>
-      </w:pPr>
-    </w:p>
-    <w:p>
-      <w:pPr>
         <w:pStyle w:val="Title"/>
       </w:pPr>
       <w:r>
@@ -2126,7 +2468,7 @@
           <w:u w:val="single"/>
         </w:rPr>
       </w:pPr>
-      <w:bookmarkStart w:id="0" w:name="_Toc56360300"/>
+      <w:bookmarkStart w:id="0" w:name="_Toc56515087"/>
       <w:r>
         <w:rPr>
           <w:u w:val="single"/>
@@ -2144,7 +2486,7 @@
       <w:pPr>
         <w:pStyle w:val="Heading2"/>
       </w:pPr>
-      <w:bookmarkStart w:id="1" w:name="_Toc56360301"/>
+      <w:bookmarkStart w:id="1" w:name="_Toc56515088"/>
       <w:r>
         <w:t>Java Overview</w:t>
       </w:r>
@@ -2198,11 +2540,12 @@
         <w:t>Foundational principles of object-oriented programming</w:t>
       </w:r>
     </w:p>
+    <w:p/>
     <w:p>
       <w:pPr>
         <w:pStyle w:val="Heading2"/>
       </w:pPr>
-      <w:bookmarkStart w:id="2" w:name="_Toc56360302"/>
+      <w:bookmarkStart w:id="2" w:name="_Toc56515089"/>
       <w:r>
         <w:t>What is java?</w:t>
       </w:r>
@@ -2270,7 +2613,7 @@
       <w:pPr>
         <w:pStyle w:val="Heading2"/>
       </w:pPr>
-      <w:bookmarkStart w:id="3" w:name="_Toc56360303"/>
+      <w:bookmarkStart w:id="3" w:name="_Toc56515090"/>
       <w:r>
         <w:t>Origins</w:t>
       </w:r>
@@ -2292,7 +2635,7 @@
       <w:pPr>
         <w:pStyle w:val="Heading2"/>
       </w:pPr>
-      <w:bookmarkStart w:id="4" w:name="_Toc56360304"/>
+      <w:bookmarkStart w:id="4" w:name="_Toc56515091"/>
       <w:r>
         <w:t>Javas impact on the internet</w:t>
       </w:r>
@@ -2308,7 +2651,7 @@
       <w:pPr>
         <w:pStyle w:val="Heading2"/>
       </w:pPr>
-      <w:bookmarkStart w:id="5" w:name="_Toc56360305"/>
+      <w:bookmarkStart w:id="5" w:name="_Toc56515092"/>
       <w:r>
         <w:t>Java Bytecode</w:t>
       </w:r>
@@ -2319,27 +2662,27 @@
         <w:t xml:space="preserve">Section needs to be written. </w:t>
       </w:r>
     </w:p>
+    <w:p>
+      <w:pPr>
+        <w:pStyle w:val="Heading2"/>
+      </w:pPr>
+    </w:p>
+    <w:p>
+      <w:pPr>
+        <w:pStyle w:val="Heading2"/>
+      </w:pPr>
+      <w:bookmarkStart w:id="6" w:name="_Toc56515093"/>
+      <w:r>
+        <w:t>Object-oriented Programming</w:t>
+      </w:r>
+      <w:bookmarkEnd w:id="6"/>
+    </w:p>
+    <w:p>
+      <w:r>
+        <w:t xml:space="preserve">Section needs to be written. </w:t>
+      </w:r>
+    </w:p>
     <w:p/>
-    <w:p>
-      <w:pPr>
-        <w:pStyle w:val="Heading2"/>
-      </w:pPr>
-    </w:p>
-    <w:p>
-      <w:pPr>
-        <w:pStyle w:val="Heading2"/>
-      </w:pPr>
-      <w:bookmarkStart w:id="6" w:name="_Toc56360306"/>
-      <w:r>
-        <w:t>Object-oriented Programming</w:t>
-      </w:r>
-      <w:bookmarkEnd w:id="6"/>
-    </w:p>
-    <w:p>
-      <w:r>
-        <w:t xml:space="preserve">Section needs to be written. </w:t>
-      </w:r>
-    </w:p>
     <w:p>
       <w:pPr>
         <w:pStyle w:val="Heading2"/>
@@ -2348,7 +2691,7 @@
           <w:bCs/>
         </w:rPr>
       </w:pPr>
-      <w:bookmarkStart w:id="7" w:name="_Toc56360307"/>
+      <w:bookmarkStart w:id="7" w:name="_Toc56515094"/>
       <w:r>
         <w:rPr>
           <w:b/>
@@ -2360,11 +2703,11 @@
     </w:p>
     <w:p>
       <w:r>
-        <w:t xml:space="preserve">Something I struggled with when I first got into programming was the question “What can I do with it?”. It seems like a lot of courses, even college courses, forget to show you a practical use for the language. It seems like an easy question to answer but you must remember that it is very easy to </w:t>
+        <w:t xml:space="preserve">Something I struggled with when I first got into programming was the question “What can I do with it?”. It seems like a lot of courses, even college courses, forget to show you a practical use for the </w:t>
       </w:r>
       <w:r>
         <w:lastRenderedPageBreak/>
-        <w:t xml:space="preserve">lose sight of your end goal or purpose. So, I encourage you to revisit the purpose of why you want to learn Java or programming in general in the first place once a month. </w:t>
+        <w:t xml:space="preserve">language. It seems like an easy question to answer but you must remember that it is very easy to lose sight of your end goal or purpose. So, I encourage you to revisit the purpose of why you want to learn Java or programming in general in the first place once a month. </w:t>
       </w:r>
     </w:p>
     <w:p>
@@ -2430,7 +2773,7 @@
           <w:u w:val="single"/>
         </w:rPr>
       </w:pPr>
-      <w:bookmarkStart w:id="8" w:name="_Toc56360308"/>
+      <w:bookmarkStart w:id="8" w:name="_Toc56515095"/>
       <w:r>
         <w:rPr>
           <w:u w:val="single"/>
@@ -2456,7 +2799,7 @@
       <w:pPr>
         <w:pStyle w:val="Heading2"/>
       </w:pPr>
-      <w:bookmarkStart w:id="9" w:name="_Toc56360309"/>
+      <w:bookmarkStart w:id="9" w:name="_Toc56515096"/>
       <w:r>
         <w:t>The Java Development Kit</w:t>
       </w:r>
@@ -2516,7 +2859,7 @@
       <w:pPr>
         <w:pStyle w:val="Heading2"/>
       </w:pPr>
-      <w:bookmarkStart w:id="10" w:name="_Toc56360310"/>
+      <w:bookmarkStart w:id="10" w:name="_Toc56515097"/>
       <w:r>
         <w:t>Installing an IDE (Integrated Developer Environment)</w:t>
       </w:r>
@@ -2623,9 +2966,12 @@
       <w:pPr>
         <w:pStyle w:val="Heading2"/>
       </w:pPr>
-      <w:bookmarkStart w:id="11" w:name="_Toc56360311"/>
+      <w:bookmarkStart w:id="11" w:name="_Toc56515098"/>
       <w:r>
         <w:t>First Simple Program</w:t>
+      </w:r>
+      <w:r>
+        <w:t xml:space="preserve"> - HelloWorld</w:t>
       </w:r>
       <w:bookmarkEnd w:id="11"/>
     </w:p>
@@ -3861,15 +4207,30 @@
         <w:jc w:val="center"/>
       </w:pPr>
       <w:r>
-        <w:t xml:space="preserve">You can find the code for this program on the Github repo: </w:t>
+        <w:t xml:space="preserve">You can find the code for </w:t>
+      </w:r>
+      <w:r>
+        <w:t>HelloWorld.java</w:t>
+      </w:r>
+      <w:r>
+        <w:t xml:space="preserve"> on the Github repo: </w:t>
       </w:r>
     </w:p>
     <w:p>
       <w:pPr>
         <w:jc w:val="center"/>
       </w:pPr>
-      <w:bookmarkStart w:id="12" w:name="_GoBack"/>
-      <w:bookmarkEnd w:id="12"/>
+      <w:hyperlink r:id="rId21" w:history="1">
+        <w:r>
+          <w:rPr>
+            <w:rStyle w:val="Hyperlink"/>
+          </w:rPr>
+          <w:t>https://github.com/Thesnowmanndev/Learn-to-Program-Software/tree/master/Learn%20Java/Foundation/programs</w:t>
+        </w:r>
+      </w:hyperlink>
+      <w:r>
+        <w:t xml:space="preserve"> </w:t>
+      </w:r>
     </w:p>
     <w:p>
       <w:pPr>
@@ -3882,6 +4243,142 @@
     </w:p>
     <w:p>
       <w:pPr>
+        <w:pStyle w:val="Heading2"/>
+      </w:pPr>
+      <w:bookmarkStart w:id="12" w:name="_Toc56515099"/>
+      <w:r>
+        <w:lastRenderedPageBreak/>
+        <w:t>Code Breakdown – HelloWorld.java</w:t>
+      </w:r>
+      <w:bookmarkEnd w:id="12"/>
+    </w:p>
+    <w:p>
+      <w:r>
+        <w:t xml:space="preserve">Now that we have wrote our first “program”, as small as it may be, in the Java language we need to breakdown what we wrote so you can get a deeper understanding of the language. </w:t>
+      </w:r>
+    </w:p>
+    <w:p/>
+    <w:p>
+      <w:pPr>
+        <w:pStyle w:val="Heading3"/>
+      </w:pPr>
+      <w:bookmarkStart w:id="13" w:name="_Toc56515100"/>
+      <w:r>
+        <w:t>Main() method of Java</w:t>
+      </w:r>
+      <w:bookmarkEnd w:id="13"/>
+    </w:p>
+    <w:p>
+      <w:r>
+        <w:t>Section needs to be written.</w:t>
+      </w:r>
+    </w:p>
+    <w:p/>
+    <w:p>
+      <w:pPr>
+        <w:pStyle w:val="Heading3"/>
+      </w:pPr>
+      <w:bookmarkStart w:id="14" w:name="_Toc56515101"/>
+      <w:r>
+        <w:t>“public” access modifier</w:t>
+      </w:r>
+      <w:bookmarkEnd w:id="14"/>
+    </w:p>
+    <w:p>
+      <w:r>
+        <w:t xml:space="preserve">Section needs to be written. </w:t>
+      </w:r>
+    </w:p>
+    <w:p/>
+    <w:p>
+      <w:pPr>
+        <w:pStyle w:val="Heading3"/>
+      </w:pPr>
+      <w:bookmarkStart w:id="15" w:name="_Toc56515102"/>
+      <w:r>
+        <w:t>“static” Keyword</w:t>
+      </w:r>
+      <w:bookmarkEnd w:id="15"/>
+    </w:p>
+    <w:p>
+      <w:r>
+        <w:t>Section needs to be written.</w:t>
+      </w:r>
+    </w:p>
+    <w:p/>
+    <w:p>
+      <w:pPr>
+        <w:pStyle w:val="Heading3"/>
+      </w:pPr>
+      <w:bookmarkStart w:id="16" w:name="_Toc56515103"/>
+      <w:r>
+        <w:t>“void”</w:t>
+      </w:r>
+      <w:bookmarkEnd w:id="16"/>
+      <w:r>
+        <w:t xml:space="preserve"> </w:t>
+      </w:r>
+      <w:r>
+        <w:t>return type</w:t>
+      </w:r>
+    </w:p>
+    <w:p>
+      <w:r>
+        <w:t xml:space="preserve">Section needs to be written. </w:t>
+      </w:r>
+    </w:p>
+    <w:p/>
+    <w:p>
+      <w:pPr>
+        <w:pStyle w:val="Heading3"/>
+      </w:pPr>
+      <w:r>
+        <w:t>“</w:t>
+      </w:r>
+      <w:r>
+        <w:t>m</w:t>
+      </w:r>
+      <w:bookmarkStart w:id="17" w:name="_GoBack"/>
+      <w:bookmarkEnd w:id="17"/>
+      <w:r>
+        <w:t>ain” method name</w:t>
+      </w:r>
+    </w:p>
+    <w:p>
+      <w:r>
+        <w:t xml:space="preserve">Section needs to be written. </w:t>
+      </w:r>
+    </w:p>
+    <w:p/>
+    <w:p>
+      <w:pPr>
+        <w:pStyle w:val="Heading3"/>
+      </w:pPr>
+      <w:r>
+        <w:t>Parenthesis and everything in between</w:t>
+      </w:r>
+    </w:p>
+    <w:p>
+      <w:r>
+        <w:t xml:space="preserve">Section needs to be written. </w:t>
+      </w:r>
+    </w:p>
+    <w:p/>
+    <w:p>
+      <w:pPr>
+        <w:pStyle w:val="Heading3"/>
+      </w:pPr>
+      <w:r>
+        <w:t>Println() method</w:t>
+      </w:r>
+    </w:p>
+    <w:p>
+      <w:r>
+        <w:t xml:space="preserve">Section needs to be written. </w:t>
+      </w:r>
+    </w:p>
+    <w:p>
+      <w:pPr>
         <w:jc w:val="center"/>
         <w:rPr>
           <w:b/>
@@ -3891,15 +4388,6 @@
     </w:p>
     <w:p>
       <w:pPr>
-        <w:jc w:val="center"/>
-        <w:rPr>
-          <w:b/>
-          <w:bCs/>
-        </w:rPr>
-      </w:pPr>
-    </w:p>
-    <w:p>
-      <w:pPr>
         <w:jc w:val="left"/>
         <w:rPr>
           <w:b/>
@@ -3918,9 +4406,9 @@
       </w:pPr>
     </w:p>
     <w:sectPr>
-      <w:headerReference w:type="default" r:id="rId21"/>
-      <w:footerReference w:type="default" r:id="rId22"/>
-      <w:footerReference w:type="first" r:id="rId23"/>
+      <w:headerReference w:type="default" r:id="rId22"/>
+      <w:footerReference w:type="default" r:id="rId23"/>
+      <w:footerReference w:type="first" r:id="rId24"/>
       <w:pgSz w:w="12240" w:h="15840"/>
       <w:pgMar w:top="1440" w:right="1440" w:bottom="1440" w:left="1440" w:header="720" w:footer="720" w:gutter="0"/>
       <w:pgNumType w:start="0"/>
@@ -5896,7 +6384,6 @@
     <w:next w:val="Normal"/>
     <w:link w:val="Heading4Char"/>
     <w:uiPriority w:val="9"/>
-    <w:semiHidden/>
     <w:unhideWhenUsed/>
     <w:qFormat/>
     <w:rsid w:val="00E42F58"/>
@@ -6175,7 +6662,6 @@
     <w:basedOn w:val="DefaultParagraphFont"/>
     <w:link w:val="Heading4"/>
     <w:uiPriority w:val="9"/>
-    <w:semiHidden/>
     <w:rsid w:val="00E42F58"/>
     <w:rPr>
       <w:i/>
@@ -6590,6 +7076,19 @@
       <w:rFonts w:ascii="Courier New" w:eastAsia="Times New Roman" w:hAnsi="Courier New" w:cs="Courier New"/>
     </w:rPr>
   </w:style>
+  <w:style w:type="paragraph" w:styleId="TOC3">
+    <w:name w:val="toc 3"/>
+    <w:basedOn w:val="Normal"/>
+    <w:next w:val="Normal"/>
+    <w:autoRedefine/>
+    <w:uiPriority w:val="39"/>
+    <w:unhideWhenUsed/>
+    <w:rsid w:val="00CD1105"/>
+    <w:pPr>
+      <w:spacing w:after="100"/>
+      <w:ind w:left="400"/>
+    </w:pPr>
+  </w:style>
 </w:styles>
 </file>
 
@@ -6909,7 +7408,7 @@
 </file>
 
 <file path=customXml/itemProps2.xml><?xml version="1.0" encoding="utf-8"?>
-<ds:datastoreItem xmlns:ds="http://schemas.openxmlformats.org/officeDocument/2006/customXml" ds:itemID="{C9614777-A090-413B-8E1A-FB59F670C099}">
+<ds:datastoreItem xmlns:ds="http://schemas.openxmlformats.org/officeDocument/2006/customXml" ds:itemID="{16BCD33C-26C4-4C87-8D1B-12D77AE171BB}">
   <ds:schemaRefs>
     <ds:schemaRef ds:uri="http://schemas.openxmlformats.org/officeDocument/2006/bibliography"/>
   </ds:schemaRefs>

</xml_diff>